<commit_message>
added lombok and dtos
</commit_message>
<xml_diff>
--- a/Course details.docx
+++ b/Course details.docx
@@ -71,7 +71,6 @@
           <w:lang w:val="en-US"/>
         </w:rPr>
       </w:pPr>
-      <w:proofErr w:type="spellStart"/>
       <w:r>
         <w:rPr>
           <w:highlight w:val="yellow"/>
@@ -79,7 +78,6 @@
         </w:rPr>
         <w:t>ArrayList</w:t>
       </w:r>
-      <w:proofErr w:type="spellEnd"/>
     </w:p>
     <w:p>
       <w:pPr>
@@ -173,7 +171,6 @@
           <w:lang w:val="en-US"/>
         </w:rPr>
       </w:pPr>
-      <w:proofErr w:type="spellStart"/>
       <w:r>
         <w:rPr>
           <w:highlight w:val="yellow"/>
@@ -181,7 +178,6 @@
         </w:rPr>
         <w:t>LinkedHashSet</w:t>
       </w:r>
-      <w:proofErr w:type="spellEnd"/>
     </w:p>
     <w:p>
       <w:pPr>
@@ -195,7 +191,6 @@
           <w:lang w:val="en-US"/>
         </w:rPr>
       </w:pPr>
-      <w:proofErr w:type="spellStart"/>
       <w:r>
         <w:rPr>
           <w:highlight w:val="yellow"/>
@@ -203,7 +198,6 @@
         </w:rPr>
         <w:t>TreeSet</w:t>
       </w:r>
-      <w:proofErr w:type="spellEnd"/>
     </w:p>
     <w:p>
       <w:pPr>
@@ -257,7 +251,6 @@
           <w:lang w:val="en-US"/>
         </w:rPr>
       </w:pPr>
-      <w:proofErr w:type="spellStart"/>
       <w:r>
         <w:rPr>
           <w:highlight w:val="yellow"/>
@@ -265,7 +258,6 @@
         </w:rPr>
         <w:t>LinkedHashMap</w:t>
       </w:r>
-      <w:proofErr w:type="spellEnd"/>
     </w:p>
     <w:p>
       <w:pPr>
@@ -279,7 +271,6 @@
           <w:lang w:val="en-US"/>
         </w:rPr>
       </w:pPr>
-      <w:proofErr w:type="spellStart"/>
       <w:r>
         <w:rPr>
           <w:highlight w:val="yellow"/>
@@ -287,7 +278,6 @@
         </w:rPr>
         <w:t>TreeMap</w:t>
       </w:r>
-      <w:proofErr w:type="spellEnd"/>
     </w:p>
     <w:p>
       <w:pPr>
@@ -301,7 +291,6 @@
           <w:lang w:val="en-US"/>
         </w:rPr>
       </w:pPr>
-      <w:proofErr w:type="spellStart"/>
       <w:r>
         <w:rPr>
           <w:highlight w:val="yellow"/>
@@ -309,7 +298,6 @@
         </w:rPr>
         <w:t>HashTable</w:t>
       </w:r>
-      <w:proofErr w:type="spellEnd"/>
     </w:p>
     <w:p>
       <w:pPr>
@@ -323,7 +311,6 @@
           <w:lang w:val="en-US"/>
         </w:rPr>
       </w:pPr>
-      <w:proofErr w:type="spellStart"/>
       <w:r>
         <w:rPr>
           <w:highlight w:val="yellow"/>
@@ -338,7 +325,6 @@
         </w:rPr>
         <w:t>p</w:t>
       </w:r>
-      <w:proofErr w:type="spellEnd"/>
     </w:p>
     <w:p>
       <w:pPr>
@@ -615,7 +601,6 @@
           <w:lang w:val="en-US"/>
         </w:rPr>
       </w:pPr>
-      <w:proofErr w:type="spellStart"/>
       <w:r>
         <w:rPr>
           <w:highlight w:val="yellow"/>
@@ -623,7 +608,6 @@
         </w:rPr>
         <w:t>Autowiring</w:t>
       </w:r>
-      <w:proofErr w:type="spellEnd"/>
     </w:p>
     <w:p>
       <w:pPr>
@@ -697,15 +681,24 @@
           <w:numId w:val="11"/>
         </w:numPr>
         <w:rPr>
-          <w:lang w:val="en-US"/>
-        </w:rPr>
-      </w:pPr>
-      <w:r>
-        <w:rPr>
+          <w:highlight w:val="yellow"/>
+          <w:lang w:val="en-US"/>
+        </w:rPr>
+      </w:pPr>
+      <w:r>
+        <w:rPr>
+          <w:highlight w:val="yellow"/>
           <w:lang w:val="en-US"/>
         </w:rPr>
         <w:t>DTOs</w:t>
       </w:r>
+      <w:r>
+        <w:rPr>
+          <w:highlight w:val="yellow"/>
+          <w:lang w:val="en-US"/>
+        </w:rPr>
+        <w:t xml:space="preserve"> – data transfer object</w:t>
+      </w:r>
     </w:p>
     <w:p>
       <w:pPr>
@@ -766,63 +759,7 @@
         <w:rPr>
           <w:lang w:val="en-US"/>
         </w:rPr>
-        <w:t xml:space="preserve"> – </w:t>
-      </w:r>
-      <w:proofErr w:type="spellStart"/>
-      <w:r>
-        <w:rPr>
-          <w:lang w:val="en-US"/>
-        </w:rPr>
-        <w:t>oneToOne</w:t>
-      </w:r>
-      <w:proofErr w:type="spellEnd"/>
-      <w:r>
-        <w:rPr>
-          <w:lang w:val="en-US"/>
-        </w:rPr>
-        <w:t xml:space="preserve">, </w:t>
-      </w:r>
-      <w:proofErr w:type="spellStart"/>
-      <w:r>
-        <w:rPr>
-          <w:lang w:val="en-US"/>
-        </w:rPr>
-        <w:t>manyToOne</w:t>
-      </w:r>
-      <w:proofErr w:type="spellEnd"/>
-      <w:r>
-        <w:rPr>
-          <w:lang w:val="en-US"/>
-        </w:rPr>
-        <w:t xml:space="preserve">, </w:t>
-      </w:r>
-      <w:proofErr w:type="spellStart"/>
-      <w:r>
-        <w:rPr>
-          <w:lang w:val="en-US"/>
-        </w:rPr>
-        <w:t>OneToMany</w:t>
-      </w:r>
-      <w:proofErr w:type="spellEnd"/>
-      <w:r>
-        <w:rPr>
-          <w:lang w:val="en-US"/>
-        </w:rPr>
-        <w:t xml:space="preserve">, </w:t>
-      </w:r>
-      <w:proofErr w:type="spellStart"/>
-      <w:r>
-        <w:rPr>
-          <w:lang w:val="en-US"/>
-        </w:rPr>
-        <w:t>ManyToMany</w:t>
-      </w:r>
-      <w:proofErr w:type="spellEnd"/>
-      <w:r>
-        <w:rPr>
-          <w:lang w:val="en-US"/>
-        </w:rPr>
-        <w:t xml:space="preserve"> </w:t>
+        <w:t xml:space="preserve"> – oneToOne, manyToOne, OneToMany, ManyToMany </w:t>
       </w:r>
     </w:p>
     <w:p>
@@ -836,43 +773,19 @@
           <w:lang w:val="en-US"/>
         </w:rPr>
       </w:pPr>
-      <w:proofErr w:type="spellStart"/>
-      <w:r>
-        <w:rPr>
-          <w:b/>
-          <w:bCs/>
-          <w:lang w:val="en-US"/>
-        </w:rPr>
-        <w:t>Jpa</w:t>
-      </w:r>
-      <w:proofErr w:type="spellEnd"/>
-      <w:r>
-        <w:rPr>
-          <w:b/>
-          <w:bCs/>
-          <w:lang w:val="en-US"/>
-        </w:rPr>
-        <w:t xml:space="preserve"> repository</w:t>
-      </w:r>
-      <w:r>
-        <w:rPr>
-          <w:lang w:val="en-US"/>
-        </w:rPr>
-        <w:t xml:space="preserve"> --- Java </w:t>
-      </w:r>
-      <w:proofErr w:type="spellStart"/>
-      <w:r>
-        <w:rPr>
-          <w:lang w:val="en-US"/>
-        </w:rPr>
-        <w:t>Persistance</w:t>
-      </w:r>
-      <w:proofErr w:type="spellEnd"/>
-      <w:r>
-        <w:rPr>
-          <w:lang w:val="en-US"/>
-        </w:rPr>
-        <w:t xml:space="preserve"> API</w:t>
+      <w:r>
+        <w:rPr>
+          <w:b/>
+          <w:bCs/>
+          <w:lang w:val="en-US"/>
+        </w:rPr>
+        <w:t>Jpa repository</w:t>
+      </w:r>
+      <w:r>
+        <w:rPr>
+          <w:lang w:val="en-US"/>
+        </w:rPr>
+        <w:t xml:space="preserve"> --- Java Persistance API</w:t>
       </w:r>
     </w:p>
     <w:p>
@@ -908,28 +821,12 @@
           <w:lang w:val="en-US"/>
         </w:rPr>
       </w:pPr>
-      <w:proofErr w:type="spellStart"/>
-      <w:r>
-        <w:rPr>
-          <w:lang w:val="en-US"/>
-        </w:rPr>
-        <w:t>Jpa</w:t>
-      </w:r>
-      <w:proofErr w:type="spellEnd"/>
-      <w:r>
-        <w:rPr>
-          <w:lang w:val="en-US"/>
-        </w:rPr>
-        <w:t xml:space="preserve"> </w:t>
-      </w:r>
-      <w:proofErr w:type="spellStart"/>
-      <w:r>
-        <w:rPr>
-          <w:lang w:val="en-US"/>
-        </w:rPr>
-        <w:t>anotations</w:t>
-      </w:r>
-      <w:proofErr w:type="spellEnd"/>
+      <w:r>
+        <w:rPr>
+          <w:lang w:val="en-US"/>
+        </w:rPr>
+        <w:t>Jpa anotations</w:t>
+      </w:r>
     </w:p>
     <w:p>
       <w:pPr>
@@ -942,28 +839,12 @@
           <w:lang w:val="en-US"/>
         </w:rPr>
       </w:pPr>
-      <w:proofErr w:type="spellStart"/>
-      <w:r>
-        <w:rPr>
-          <w:lang w:val="en-US"/>
-        </w:rPr>
-        <w:t>Jpa</w:t>
-      </w:r>
-      <w:proofErr w:type="spellEnd"/>
-      <w:r>
-        <w:rPr>
-          <w:lang w:val="en-US"/>
-        </w:rPr>
-        <w:t xml:space="preserve"> queries – inbuilt, </w:t>
-      </w:r>
-      <w:proofErr w:type="spellStart"/>
-      <w:r>
-        <w:rPr>
-          <w:lang w:val="en-US"/>
-        </w:rPr>
-        <w:t>customised</w:t>
-      </w:r>
-      <w:proofErr w:type="spellEnd"/>
+      <w:r>
+        <w:rPr>
+          <w:lang w:val="en-US"/>
+        </w:rPr>
+        <w:t>Jpa queries – inbuilt, customised</w:t>
+      </w:r>
     </w:p>
     <w:p>
       <w:pPr>
@@ -976,19 +857,11 @@
           <w:lang w:val="en-US"/>
         </w:rPr>
       </w:pPr>
-      <w:proofErr w:type="spellStart"/>
-      <w:r>
-        <w:rPr>
-          <w:lang w:val="en-US"/>
-        </w:rPr>
-        <w:t>Jpql</w:t>
-      </w:r>
-      <w:proofErr w:type="spellEnd"/>
-      <w:r>
-        <w:rPr>
-          <w:lang w:val="en-US"/>
-        </w:rPr>
-        <w:t xml:space="preserve"> queries</w:t>
+      <w:r>
+        <w:rPr>
+          <w:lang w:val="en-US"/>
+        </w:rPr>
+        <w:t>Jpql queries</w:t>
       </w:r>
     </w:p>
     <w:p>
@@ -1025,16 +898,8 @@
         <w:rPr>
           <w:lang w:val="en-US"/>
         </w:rPr>
-        <w:t xml:space="preserve">Db connections with </w:t>
-      </w:r>
-      <w:proofErr w:type="spellStart"/>
-      <w:r>
-        <w:rPr>
-          <w:lang w:val="en-US"/>
-        </w:rPr>
-        <w:t>mysql</w:t>
-      </w:r>
-      <w:proofErr w:type="spellEnd"/>
+        <w:t>Db connections with mysql</w:t>
+      </w:r>
     </w:p>
     <w:p>
       <w:pPr>
@@ -1098,11 +963,13 @@
           <w:numId w:val="11"/>
         </w:numPr>
         <w:rPr>
-          <w:lang w:val="en-US"/>
-        </w:rPr>
-      </w:pPr>
-      <w:r>
-        <w:rPr>
+          <w:highlight w:val="yellow"/>
+          <w:lang w:val="en-US"/>
+        </w:rPr>
+      </w:pPr>
+      <w:r>
+        <w:rPr>
+          <w:highlight w:val="yellow"/>
           <w:lang w:val="en-US"/>
         </w:rPr>
         <w:t>POST MAN</w:t>
@@ -1116,11 +983,13 @@
           <w:numId w:val="11"/>
         </w:numPr>
         <w:rPr>
-          <w:lang w:val="en-US"/>
-        </w:rPr>
-      </w:pPr>
-      <w:r>
-        <w:rPr>
+          <w:highlight w:val="yellow"/>
+          <w:lang w:val="en-US"/>
+        </w:rPr>
+      </w:pPr>
+      <w:r>
+        <w:rPr>
+          <w:highlight w:val="yellow"/>
           <w:lang w:val="en-US"/>
         </w:rPr>
         <w:t>GIT version control tool</w:t>
@@ -1134,11 +1003,13 @@
           <w:numId w:val="11"/>
         </w:numPr>
         <w:rPr>
-          <w:lang w:val="en-US"/>
-        </w:rPr>
-      </w:pPr>
-      <w:r>
-        <w:rPr>
+          <w:highlight w:val="yellow"/>
+          <w:lang w:val="en-US"/>
+        </w:rPr>
+      </w:pPr>
+      <w:r>
+        <w:rPr>
+          <w:highlight w:val="yellow"/>
           <w:lang w:val="en-US"/>
         </w:rPr>
         <w:t>Lombok plugin</w:t>
@@ -1152,28 +1023,16 @@
           <w:numId w:val="11"/>
         </w:numPr>
         <w:rPr>
-          <w:lang w:val="en-US"/>
-        </w:rPr>
-      </w:pPr>
-      <w:r>
-        <w:rPr>
-          <w:lang w:val="en-US"/>
-        </w:rPr>
-        <w:t xml:space="preserve">Maven </w:t>
-      </w:r>
-      <w:proofErr w:type="gramStart"/>
-      <w:r>
-        <w:rPr>
-          <w:lang w:val="en-US"/>
-        </w:rPr>
-        <w:t>build</w:t>
-      </w:r>
-      <w:proofErr w:type="gramEnd"/>
-      <w:r>
-        <w:rPr>
-          <w:lang w:val="en-US"/>
-        </w:rPr>
-        <w:t xml:space="preserve"> tool</w:t>
+          <w:highlight w:val="yellow"/>
+          <w:lang w:val="en-US"/>
+        </w:rPr>
+      </w:pPr>
+      <w:r>
+        <w:rPr>
+          <w:highlight w:val="yellow"/>
+          <w:lang w:val="en-US"/>
+        </w:rPr>
+        <w:t>Maven build tool</w:t>
       </w:r>
     </w:p>
     <w:p>
@@ -1184,11 +1043,13 @@
           <w:numId w:val="11"/>
         </w:numPr>
         <w:rPr>
-          <w:lang w:val="en-US"/>
-        </w:rPr>
-      </w:pPr>
-      <w:r>
-        <w:rPr>
+          <w:highlight w:val="yellow"/>
+          <w:lang w:val="en-US"/>
+        </w:rPr>
+      </w:pPr>
+      <w:r>
+        <w:rPr>
+          <w:highlight w:val="yellow"/>
           <w:lang w:val="en-US"/>
         </w:rPr>
         <w:t>Tomcat server</w:t>
@@ -1205,7 +1066,6 @@
           <w:lang w:val="en-US"/>
         </w:rPr>
       </w:pPr>
-      <w:proofErr w:type="spellStart"/>
       <w:r>
         <w:rPr>
           <w:b/>
@@ -1214,7 +1074,6 @@
         </w:rPr>
         <w:t>Microserices</w:t>
       </w:r>
-      <w:proofErr w:type="spellEnd"/>
       <w:r>
         <w:rPr>
           <w:lang w:val="en-US"/>
@@ -1337,19 +1196,11 @@
           <w:lang w:val="en-US"/>
         </w:rPr>
       </w:pPr>
-      <w:proofErr w:type="spellStart"/>
-      <w:r>
-        <w:rPr>
-          <w:lang w:val="en-US"/>
-        </w:rPr>
-        <w:t>Springboot</w:t>
-      </w:r>
-      <w:proofErr w:type="spellEnd"/>
-      <w:r>
-        <w:rPr>
-          <w:lang w:val="en-US"/>
-        </w:rPr>
-        <w:t xml:space="preserve"> application:</w:t>
+      <w:r>
+        <w:rPr>
+          <w:lang w:val="en-US"/>
+        </w:rPr>
+        <w:t>Springboot application:</w:t>
       </w:r>
     </w:p>
     <w:p>
@@ -1379,13 +1230,15 @@
         <w:rPr>
           <w:b/>
           <w:bCs/>
-          <w:lang w:val="en-US"/>
-        </w:rPr>
-      </w:pPr>
-      <w:r>
-        <w:rPr>
-          <w:b/>
-          <w:bCs/>
+          <w:highlight w:val="yellow"/>
+          <w:lang w:val="en-US"/>
+        </w:rPr>
+      </w:pPr>
+      <w:r>
+        <w:rPr>
+          <w:b/>
+          <w:bCs/>
+          <w:highlight w:val="yellow"/>
           <w:lang w:val="en-US"/>
         </w:rPr>
         <w:t>Create Account</w:t>
@@ -1476,18 +1329,8 @@
           <w:bCs/>
           <w:lang w:val="en-US"/>
         </w:rPr>
-        <w:t xml:space="preserve">Fetch Account info by </w:t>
-      </w:r>
-      <w:proofErr w:type="spellStart"/>
-      <w:r>
-        <w:rPr>
-          <w:b/>
-          <w:bCs/>
-          <w:lang w:val="en-US"/>
-        </w:rPr>
-        <w:t>accountNumber</w:t>
-      </w:r>
-      <w:proofErr w:type="spellEnd"/>
+        <w:t>Fetch Account info by accountNumber</w:t>
+      </w:r>
     </w:p>
     <w:p>
       <w:pPr>

</xml_diff>